<commit_message>
functions menus and correction update
summary:functions menus and correction
</commit_message>
<xml_diff>
--- a/课件内容错误纠正.docx
+++ b/课件内容错误纠正.docx
@@ -7,17 +7,6 @@
         <w:rPr>
           <w:rFonts w:hint="eastAsia"/>
         </w:rPr>
-        <w:t>2</w:t>
-      </w:r>
-      <w:r>
-        <w:t>02109</w:t>
-      </w:r>
-    </w:p>
-    <w:p>
-      <w:r>
-        <w:rPr>
-          <w:rFonts w:hint="eastAsia"/>
-        </w:rPr>
         <w:t>1</w:t>
       </w:r>
       <w:r>
@@ -137,11 +126,6 @@
     <w:p/>
     <w:p>
       <w:r>
-        <w:t xml:space="preserve">20210926 </w:t>
-      </w:r>
-    </w:p>
-    <w:p>
-      <w:r>
         <w:t>51</w:t>
       </w:r>
       <w:r>
@@ -169,11 +153,6 @@
     <w:p/>
     <w:p>
       <w:r>
-        <w:t>20210929</w:t>
-      </w:r>
-    </w:p>
-    <w:p>
-      <w:r>
         <w:t>71-73</w:t>
       </w:r>
       <w:r>
@@ -220,8 +199,6 @@
         </w:rPr>
         <w:t>参数</w:t>
       </w:r>
-      <w:bookmarkStart w:id="0" w:name="_GoBack"/>
-      <w:bookmarkEnd w:id="0"/>
       <w:r>
         <w:t xml:space="preserve"> </w:t>
       </w:r>
@@ -281,25 +258,53 @@
     </w:p>
     <w:p/>
     <w:p>
-      <w:r>
-        <w:rPr>
-          <w:rFonts w:hint="eastAsia"/>
-        </w:rPr>
-        <w:t>2</w:t>
-      </w:r>
-      <w:r>
-        <w:t>0210930</w:t>
+      <w:bookmarkStart w:id="0" w:name="_GoBack"/>
+      <w:bookmarkEnd w:id="0"/>
+      <w:r>
+        <w:rPr>
+          <w:rFonts w:hint="eastAsia"/>
+        </w:rPr>
+        <w:t>9</w:t>
+      </w:r>
+      <w:r>
+        <w:t>4</w:t>
+      </w:r>
+      <w:r>
+        <w:rPr>
+          <w:rFonts w:hint="eastAsia"/>
+        </w:rPr>
+        <w:t xml:space="preserve">节 </w:t>
+      </w:r>
+      <w:r>
+        <w:t xml:space="preserve">  </w:t>
+      </w:r>
+      <w:r>
+        <w:t xml:space="preserve"> </w:t>
+      </w:r>
+      <w:r>
+        <w:rPr>
+          <w:rFonts w:hint="eastAsia"/>
+        </w:rPr>
+        <w:t>一处解释不当：</w:t>
+      </w:r>
+      <w:proofErr w:type="spellStart"/>
+      <w:r>
+        <w:rPr>
+          <w:rFonts w:hint="eastAsia"/>
+        </w:rPr>
+        <w:t>dropna</w:t>
+      </w:r>
+      <w:proofErr w:type="spellEnd"/>
+      <w:r>
+        <w:rPr>
+          <w:rFonts w:hint="eastAsia"/>
+        </w:rPr>
+        <w:t>=‘all’ 情况应是“分组中的这一行的值全是空”，而非“列是空”</w:t>
       </w:r>
     </w:p>
     <w:p>
       <w:r>
-        <w:rPr>
-          <w:rFonts w:hint="eastAsia"/>
-        </w:rPr>
-        <w:t>9</w:t>
-      </w:r>
-      <w:r>
-        <w:t>4</w:t>
+        <w:t>122</w:t>
       </w:r>
       <w:r>
         <w:rPr>
@@ -308,35 +313,30 @@
         <w:t xml:space="preserve">节 </w:t>
       </w:r>
       <w:r>
-        <w:t xml:space="preserve">  </w:t>
-      </w:r>
-      <w:r>
-        <w:t xml:space="preserve"> </w:t>
-      </w:r>
-      <w:r>
-        <w:rPr>
-          <w:rFonts w:hint="eastAsia"/>
-        </w:rPr>
-        <w:t>一处解释不当：</w:t>
-      </w:r>
-      <w:proofErr w:type="spellStart"/>
-      <w:r>
-        <w:rPr>
-          <w:rFonts w:hint="eastAsia"/>
-        </w:rPr>
-        <w:t>dropna</w:t>
-      </w:r>
-      <w:proofErr w:type="spellEnd"/>
-      <w:r>
-        <w:rPr>
-          <w:rFonts w:hint="eastAsia"/>
-        </w:rPr>
-        <w:t>=‘all’ 情况应是“分组中的这一行的值全是空”，而非“列是空”</w:t>
+        <w:t xml:space="preserve"> </w:t>
+      </w:r>
+      <w:r>
+        <w:t xml:space="preserve"> </w:t>
+      </w:r>
+      <w:r>
+        <w:rPr>
+          <w:rFonts w:hint="eastAsia"/>
+        </w:rPr>
+        <w:t>一处解释不当：periods=</w:t>
+      </w:r>
+      <w:r>
+        <w:t xml:space="preserve">2 </w:t>
+      </w:r>
+      <w:r>
+        <w:rPr>
+          <w:rFonts w:hint="eastAsia"/>
+        </w:rPr>
+        <w:t>情况应是“减去前面的第二个元素”，而非“减去前面两个”</w:t>
       </w:r>
     </w:p>
     <w:p>
       <w:r>
-        <w:t>122</w:t>
+        <w:t>165</w:t>
       </w:r>
       <w:r>
         <w:rPr>
@@ -345,27 +345,78 @@
         <w:t xml:space="preserve">节 </w:t>
       </w:r>
       <w:r>
-        <w:t xml:space="preserve"> </w:t>
-      </w:r>
-      <w:r>
-        <w:t xml:space="preserve"> </w:t>
-      </w:r>
-      <w:r>
-        <w:rPr>
-          <w:rFonts w:hint="eastAsia"/>
-        </w:rPr>
-        <w:t>一处解释不当：periods=</w:t>
-      </w:r>
-      <w:r>
-        <w:t xml:space="preserve">2 </w:t>
-      </w:r>
-      <w:r>
-        <w:rPr>
-          <w:rFonts w:hint="eastAsia"/>
-        </w:rPr>
-        <w:t>情况应是“减去前面的第二个元素”，而非“减去前面两个”</w:t>
+        <w:t xml:space="preserve">  </w:t>
+      </w:r>
+      <w:r>
+        <w:rPr>
+          <w:rFonts w:hint="eastAsia"/>
+        </w:rPr>
+        <w:t>一处解释不当：microseconds</w:t>
+      </w:r>
+      <w:r>
+        <w:t xml:space="preserve"> </w:t>
+      </w:r>
+      <w:r>
+        <w:rPr>
+          <w:rFonts w:hint="eastAsia"/>
+        </w:rPr>
+        <w:t>应该是微秒，即1</w:t>
+      </w:r>
+      <w:r>
+        <w:t>0</w:t>
+      </w:r>
+      <w:r>
+        <w:rPr>
+          <w:vertAlign w:val="superscript"/>
+        </w:rPr>
+        <w:t>-6</w:t>
       </w:r>
     </w:p>
+    <w:p>
+      <w:r>
+        <w:t>171</w:t>
+      </w:r>
+      <w:r>
+        <w:rPr>
+          <w:rFonts w:hint="eastAsia"/>
+        </w:rPr>
+        <w:t xml:space="preserve">节 </w:t>
+      </w:r>
+      <w:r>
+        <w:t xml:space="preserve">  </w:t>
+      </w:r>
+      <w:r>
+        <w:rPr>
+          <w:rFonts w:hint="eastAsia"/>
+        </w:rPr>
+        <w:t>一处解释不当：稀疏数据中重复的数据很多情况下是0或者空，所以</w:t>
+      </w:r>
+      <w:r>
+        <w:rPr>
+          <w:rFonts w:hint="eastAsia"/>
+        </w:rPr>
+        <w:t>应该是“</w:t>
+      </w:r>
+      <w:r>
+        <w:rPr>
+          <w:rFonts w:hint="eastAsia"/>
+        </w:rPr>
+        <w:t>一般只计算非稀疏的数据即可</w:t>
+      </w:r>
+      <w:r>
+        <w:rPr>
+          <w:rFonts w:hint="eastAsia"/>
+        </w:rPr>
+        <w:t>“更恰当</w:t>
+      </w:r>
+      <w:r>
+        <w:rPr>
+          <w:rFonts w:hint="eastAsia"/>
+        </w:rPr>
+        <w:t>。</w:t>
+      </w:r>
+    </w:p>
+    <w:p/>
     <w:sectPr>
       <w:pgSz w:w="11906" w:h="16838"/>
       <w:pgMar w:top="1440" w:right="1800" w:bottom="1440" w:left="1800" w:header="851" w:footer="992" w:gutter="0"/>

</xml_diff>